<commit_message>
added resume, link to KPA
</commit_message>
<xml_diff>
--- a/reference/resume/FullStackResume.docx
+++ b/reference/resume/FullStackResume.docx
@@ -11,6 +11,14 @@
           <w:szCs w:val="28"/>
         </w:rPr>
       </w:pPr>
+      <w:r>
+        <w:rPr>
+          <w:b/>
+          <w:sz w:val="28"/>
+          <w:szCs w:val="28"/>
+        </w:rPr>
+        <w:softHyphen/>
+      </w:r>
       <w:r>
         <w:rPr>
           <w:b/>
@@ -172,23 +180,7 @@
           <w:sz w:val="24"/>
           <w:szCs w:val="24"/>
         </w:rPr>
-        <w:t xml:space="preserve">MERN Stack (MongoDB, </w:t>
-      </w:r>
-      <w:proofErr w:type="spellStart"/>
-      <w:r>
-        <w:rPr>
-          <w:sz w:val="24"/>
-          <w:szCs w:val="24"/>
-        </w:rPr>
-        <w:t>ExpressJS</w:t>
-      </w:r>
-      <w:proofErr w:type="spellEnd"/>
-      <w:r>
-        <w:rPr>
-          <w:sz w:val="24"/>
-          <w:szCs w:val="24"/>
-        </w:rPr>
-        <w:t>, React, NodeJS) JavaScript, CSS, HTML</w:t>
+        <w:t>MERN Stack (MongoDB, ExpressJS, React, NodeJS) JavaScript, CSS, HTML</w:t>
       </w:r>
       <w:r>
         <w:rPr>
@@ -258,21 +250,7 @@
         <w:rPr>
           <w:b/>
         </w:rPr>
-        <w:t xml:space="preserve">MIT </w:t>
-      </w:r>
-      <w:proofErr w:type="spellStart"/>
-      <w:r>
-        <w:rPr>
-          <w:b/>
-        </w:rPr>
-        <w:t>xPRO</w:t>
-      </w:r>
-      <w:proofErr w:type="spellEnd"/>
-      <w:r>
-        <w:rPr>
-          <w:b/>
-        </w:rPr>
-        <w:t>,</w:t>
+        <w:t>MIT xPRO,</w:t>
       </w:r>
       <w:r>
         <w:t xml:space="preserve"> </w:t>
@@ -492,15 +470,7 @@
           <w:sz w:val="24"/>
           <w:szCs w:val="24"/>
         </w:rPr>
-        <w:t xml:space="preserve"> HTML5, CSS, </w:t>
-      </w:r>
-      <w:proofErr w:type="gramStart"/>
-      <w:r>
-        <w:rPr>
-          <w:sz w:val="24"/>
-          <w:szCs w:val="24"/>
-        </w:rPr>
-        <w:t>SASS</w:t>
+        <w:t xml:space="preserve"> HTML5, CSS, SASS</w:t>
       </w:r>
       <w:r>
         <w:rPr>
@@ -514,15 +484,7 @@
           <w:sz w:val="24"/>
           <w:szCs w:val="24"/>
         </w:rPr>
-        <w:t>,</w:t>
-      </w:r>
-      <w:proofErr w:type="gramEnd"/>
-      <w:r>
-        <w:rPr>
-          <w:sz w:val="24"/>
-          <w:szCs w:val="24"/>
-        </w:rPr>
-        <w:t xml:space="preserve"> Photoshop.</w:t>
+        <w:t>, Photoshop.</w:t>
       </w:r>
       <w:r>
         <w:rPr>
@@ -798,8 +760,26 @@
       </w:r>
     </w:p>
     <w:p>
+      <w:r>
+        <w:t>I have many years of experience as a chef. I have always been a computer science enthusiast and hobbyist. I have developed many video games and web sites/apps. I have decided to invest in myself and take a professional coding course on Full Stack Development.</w:t>
+      </w:r>
+      <w:r>
+        <w:t xml:space="preserve"> I have worked with several teams to create independent video games. I continue to learn web development and I continue to make web applications.</w:t>
+      </w:r>
+    </w:p>
+    <w:p>
       <w:pPr>
         <w:shd w:val="clear" w:color="auto" w:fill="FFFFFF"/>
+        <w:jc w:val="center"/>
+        <w:rPr>
+          <w:sz w:val="24"/>
+          <w:szCs w:val="24"/>
+        </w:rPr>
+      </w:pPr>
+    </w:p>
+    <w:p>
+      <w:pPr>
+        <w:shd w:val="clear" w:color="auto" w:fill="FFFFFF"/>
         <w:rPr>
           <w:sz w:val="24"/>
           <w:szCs w:val="24"/>
@@ -811,7 +791,7 @@
           <w:sz w:val="24"/>
           <w:szCs w:val="24"/>
         </w:rPr>
-        <w:t>Company Name</w:t>
+        <w:t>SURV Restaurant</w:t>
       </w:r>
       <w:r>
         <w:rPr>
@@ -854,7 +834,49 @@
           <w:szCs w:val="24"/>
         </w:rPr>
         <w:tab/>
-        <w:t xml:space="preserve">      Month Year – Month Year (most recent first) </w:t>
+        <w:t xml:space="preserve">      </w:t>
+      </w:r>
+      <w:r>
+        <w:rPr>
+          <w:sz w:val="24"/>
+          <w:szCs w:val="24"/>
+        </w:rPr>
+        <w:t>March</w:t>
+      </w:r>
+      <w:r>
+        <w:rPr>
+          <w:sz w:val="24"/>
+          <w:szCs w:val="24"/>
+        </w:rPr>
+        <w:t xml:space="preserve"> </w:t>
+      </w:r>
+      <w:r>
+        <w:rPr>
+          <w:sz w:val="24"/>
+          <w:szCs w:val="24"/>
+        </w:rPr>
+        <w:t>2022</w:t>
+      </w:r>
+      <w:r>
+        <w:rPr>
+          <w:sz w:val="24"/>
+          <w:szCs w:val="24"/>
+        </w:rPr>
+        <w:t xml:space="preserve"> – </w:t>
+      </w:r>
+      <w:r>
+        <w:rPr>
+          <w:sz w:val="24"/>
+          <w:szCs w:val="24"/>
+        </w:rPr>
+        <w:t>current</w:t>
+      </w:r>
+      <w:r>
+        <w:rPr>
+          <w:sz w:val="24"/>
+          <w:szCs w:val="24"/>
+        </w:rPr>
+        <w:t xml:space="preserve"> </w:t>
       </w:r>
     </w:p>
     <w:p>
@@ -871,7 +893,7 @@
           <w:sz w:val="24"/>
           <w:szCs w:val="24"/>
         </w:rPr>
-        <w:t>Job Title</w:t>
+        <w:t>Chef</w:t>
       </w:r>
       <w:r>
         <w:rPr>
@@ -894,7 +916,7 @@
           <w:sz w:val="24"/>
           <w:szCs w:val="24"/>
         </w:rPr>
-        <w:t xml:space="preserve">2-3 bullet points that talk about the outcomes you produced </w:t>
+        <w:t>Kitchen management including: Inventory, menu creation, scheduling, and training.</w:t>
       </w:r>
     </w:p>
     <w:p>
@@ -910,7 +932,7 @@
           <w:sz w:val="24"/>
           <w:szCs w:val="24"/>
         </w:rPr>
-        <w:t xml:space="preserve">Skills you learned or utilized </w:t>
+        <w:t>Food cost analysis, labor cost analysis.</w:t>
       </w:r>
     </w:p>
     <w:p>
@@ -926,7 +948,7 @@
           <w:sz w:val="24"/>
           <w:szCs w:val="24"/>
         </w:rPr>
-        <w:t xml:space="preserve">Things you can quantify </w:t>
+        <w:t>Mastery of kitchen techniques and cooking methods physically provable, Portfolio upon request.</w:t>
       </w:r>
     </w:p>
     <w:p>
@@ -959,7 +981,7 @@
           <w:sz w:val="24"/>
           <w:szCs w:val="24"/>
         </w:rPr>
-        <w:t>Company Name</w:t>
+        <w:t>Saucon Valley Country Club</w:t>
       </w:r>
       <w:r>
         <w:rPr>
@@ -1002,7 +1024,35 @@
           <w:szCs w:val="24"/>
         </w:rPr>
         <w:tab/>
-        <w:t xml:space="preserve">      Month Year – Month Year (most recent first) </w:t>
+        <w:t xml:space="preserve">      </w:t>
+      </w:r>
+      <w:r>
+        <w:rPr>
+          <w:sz w:val="24"/>
+          <w:szCs w:val="24"/>
+        </w:rPr>
+        <w:t>May 2021</w:t>
+      </w:r>
+      <w:r>
+        <w:rPr>
+          <w:sz w:val="24"/>
+          <w:szCs w:val="24"/>
+        </w:rPr>
+        <w:t xml:space="preserve"> </w:t>
+      </w:r>
+      <w:r>
+        <w:rPr>
+          <w:sz w:val="24"/>
+          <w:szCs w:val="24"/>
+        </w:rPr>
+        <w:t>– March 2022</w:t>
+      </w:r>
+      <w:r>
+        <w:rPr>
+          <w:sz w:val="24"/>
+          <w:szCs w:val="24"/>
+        </w:rPr>
+        <w:t xml:space="preserve"> </w:t>
       </w:r>
     </w:p>
     <w:p>
@@ -1019,7 +1069,7 @@
           <w:sz w:val="24"/>
           <w:szCs w:val="24"/>
         </w:rPr>
-        <w:t>Job Title</w:t>
+        <w:t>Chef</w:t>
       </w:r>
       <w:r>
         <w:rPr>
@@ -1042,7 +1092,7 @@
           <w:sz w:val="24"/>
           <w:szCs w:val="24"/>
         </w:rPr>
-        <w:t xml:space="preserve">2-3 bullet points that talk about the outcomes you produced </w:t>
+        <w:t>Responsible for managing club satellite kitchen, The Field House.</w:t>
       </w:r>
     </w:p>
     <w:p>
@@ -1058,24 +1108,13 @@
           <w:sz w:val="24"/>
           <w:szCs w:val="24"/>
         </w:rPr>
-        <w:t xml:space="preserve">Skills you learned or utilized </w:t>
-      </w:r>
-    </w:p>
-    <w:p>
-      <w:pPr>
-        <w:numPr>
-          <w:ilvl w:val="0"/>
-          <w:numId w:val="7"/>
-        </w:numPr>
+        <w:t>Staff training, menu creation, specials creation.</w:t>
+      </w:r>
+    </w:p>
+    <w:p>
+      <w:pPr>
         <w:ind w:left="1080"/>
       </w:pPr>
-      <w:r>
-        <w:rPr>
-          <w:sz w:val="24"/>
-          <w:szCs w:val="24"/>
-        </w:rPr>
-        <w:t xml:space="preserve">Things you can quantify </w:t>
-      </w:r>
     </w:p>
     <w:p>
       <w:pPr>
@@ -1093,83 +1132,6 @@
         <w:t xml:space="preserve"> </w:t>
       </w:r>
     </w:p>
-    <w:p>
-      <w:pPr>
-        <w:shd w:val="clear" w:color="auto" w:fill="FFFFFF"/>
-        <w:rPr>
-          <w:sz w:val="24"/>
-          <w:szCs w:val="24"/>
-        </w:rPr>
-      </w:pPr>
-      <w:r>
-        <w:rPr>
-          <w:b/>
-          <w:sz w:val="24"/>
-          <w:szCs w:val="24"/>
-        </w:rPr>
-        <w:t>Company Name</w:t>
-      </w:r>
-      <w:r>
-        <w:rPr>
-          <w:sz w:val="24"/>
-          <w:szCs w:val="24"/>
-        </w:rPr>
-        <w:tab/>
-      </w:r>
-      <w:r>
-        <w:rPr>
-          <w:sz w:val="24"/>
-          <w:szCs w:val="24"/>
-        </w:rPr>
-        <w:tab/>
-      </w:r>
-      <w:r>
-        <w:rPr>
-          <w:sz w:val="24"/>
-          <w:szCs w:val="24"/>
-        </w:rPr>
-        <w:tab/>
-      </w:r>
-      <w:r>
-        <w:rPr>
-          <w:sz w:val="24"/>
-          <w:szCs w:val="24"/>
-        </w:rPr>
-        <w:tab/>
-      </w:r>
-      <w:r>
-        <w:rPr>
-          <w:sz w:val="24"/>
-          <w:szCs w:val="24"/>
-        </w:rPr>
-        <w:tab/>
-      </w:r>
-      <w:r>
-        <w:rPr>
-          <w:sz w:val="24"/>
-          <w:szCs w:val="24"/>
-        </w:rPr>
-        <w:tab/>
-        <w:t xml:space="preserve">      Month Year – Month Year (most recent firs</w:t>
-      </w:r>
-    </w:p>
-    <w:p>
-      <w:pPr>
-        <w:shd w:val="clear" w:color="auto" w:fill="FFFFFF"/>
-        <w:rPr>
-          <w:sz w:val="12"/>
-          <w:szCs w:val="12"/>
-        </w:rPr>
-      </w:pPr>
-      <w:r>
-        <w:rPr>
-          <w:sz w:val="12"/>
-          <w:szCs w:val="12"/>
-        </w:rPr>
-        <w:t xml:space="preserve"> </w:t>
-      </w:r>
-    </w:p>
-    <w:p/>
     <w:sectPr>
       <w:pgSz w:w="12240" w:h="15840"/>
       <w:pgMar w:top="720" w:right="720" w:bottom="720" w:left="720" w:header="720" w:footer="720" w:gutter="0"/>

</xml_diff>

<commit_message>
changed phone number resume
</commit_message>
<xml_diff>
--- a/reference/resume/FullStackResume.docx
+++ b/reference/resume/FullStackResume.docx
@@ -49,7 +49,21 @@
           <w:sz w:val="24"/>
           <w:szCs w:val="24"/>
         </w:rPr>
-        <w:t xml:space="preserve">cheshirekatsmile101@gmail.com | 585 441 2275 | </w:t>
+        <w:t xml:space="preserve">cheshirekatsmile101@gmail.com | 585 441 </w:t>
+      </w:r>
+      <w:r>
+        <w:rPr>
+          <w:sz w:val="24"/>
+          <w:szCs w:val="24"/>
+        </w:rPr>
+        <w:t>4762</w:t>
+      </w:r>
+      <w:r>
+        <w:rPr>
+          <w:sz w:val="24"/>
+          <w:szCs w:val="24"/>
+        </w:rPr>
+        <w:t xml:space="preserve"> | </w:t>
       </w:r>
       <w:r>
         <w:rPr>

</xml_diff>